<commit_message>
Final Update Malware_Analysis_Tools_Analysis Report
Conclusion and Recommendations final edits.
</commit_message>
<xml_diff>
--- a/Malware_Analysis_Tools_Comparative_Analysis.docx
+++ b/Malware_Analysis_Tools_Comparative_Analysis.docx
@@ -242,23 +242,7 @@
           <w:rStyle w:val="Strong"/>
           <w:color w:val="0E101A"/>
         </w:rPr>
-        <w:t xml:space="preserve">Types of </w:t>
-      </w:r>
-      <w:proofErr w:type="gramStart"/>
-      <w:r>
-        <w:rPr>
-          <w:rStyle w:val="Strong"/>
-          <w:color w:val="0E101A"/>
-        </w:rPr>
-        <w:t>Malware</w:t>
-      </w:r>
-      <w:proofErr w:type="gramEnd"/>
-      <w:r>
-        <w:rPr>
-          <w:rStyle w:val="Strong"/>
-          <w:color w:val="0E101A"/>
-        </w:rPr>
-        <w:t xml:space="preserve"> Detected and Prevented</w:t>
+        <w:t>Types of Malware Detected and Prevented</w:t>
       </w:r>
     </w:p>
     <w:p>
@@ -286,23 +270,7 @@
           <w:rFonts w:ascii="Times New Roman" w:hAnsi="Times New Roman" w:cs="Times New Roman"/>
           <w:color w:val="0E101A"/>
         </w:rPr>
-        <w:t xml:space="preserve"> Malwarebytes detect and </w:t>
-      </w:r>
-      <w:proofErr w:type="gramStart"/>
-      <w:r>
-        <w:rPr>
-          <w:rFonts w:ascii="Times New Roman" w:hAnsi="Times New Roman" w:cs="Times New Roman"/>
-          <w:color w:val="0E101A"/>
-        </w:rPr>
-        <w:t>removes</w:t>
-      </w:r>
-      <w:proofErr w:type="gramEnd"/>
-      <w:r>
-        <w:rPr>
-          <w:rFonts w:ascii="Times New Roman" w:hAnsi="Times New Roman" w:cs="Times New Roman"/>
-          <w:color w:val="0E101A"/>
-        </w:rPr>
-        <w:t xml:space="preserve"> traditional viruses and worms, preventing their spread and the damage they can cause to system files and user data.</w:t>
+        <w:t> Malwarebytes detect and removes traditional viruses and worms, preventing their spread and the damage they can cause to system files and user data.</w:t>
       </w:r>
     </w:p>
     <w:p>
@@ -1537,21 +1505,7 @@
         <w:rPr>
           <w:rFonts w:ascii="Times New Roman" w:hAnsi="Times New Roman" w:cs="Times New Roman"/>
         </w:rPr>
-        <w:t xml:space="preserve">Flare VM provides tools like IDA Pro, </w:t>
-      </w:r>
-      <w:proofErr w:type="spellStart"/>
-      <w:r>
-        <w:rPr>
-          <w:rFonts w:ascii="Times New Roman" w:hAnsi="Times New Roman" w:cs="Times New Roman"/>
-        </w:rPr>
-        <w:t>Ghidra</w:t>
-      </w:r>
-      <w:proofErr w:type="spellEnd"/>
-      <w:r>
-        <w:rPr>
-          <w:rFonts w:ascii="Times New Roman" w:hAnsi="Times New Roman" w:cs="Times New Roman"/>
-        </w:rPr>
-        <w:t>, and radare2 for in-depth static analysis of binary executables, DLLs, and other malware artifacts. Analysts can disassemble, decompile, and analyze the code to understand its functionality, behavior, and potential vulnerabilities.</w:t>
+        <w:t>Flare VM provides tools like IDA Pro, Ghidra, and radare2 for in-depth static analysis of binary executables, DLLs, and other malware artifacts. Analysts can disassemble, decompile, and analyze the code to understand its functionality, behavior, and potential vulnerabilities.</w:t>
       </w:r>
     </w:p>
     <w:p>
@@ -1589,21 +1543,7 @@
         <w:rPr>
           <w:rFonts w:ascii="Times New Roman" w:hAnsi="Times New Roman" w:cs="Times New Roman"/>
         </w:rPr>
-        <w:t xml:space="preserve">Flare VM supports dynamic analysis of malware by monitoring its behavior during execution. Tools such as Process Monitor, Process Explorer, and </w:t>
-      </w:r>
-      <w:proofErr w:type="spellStart"/>
-      <w:r>
-        <w:rPr>
-          <w:rFonts w:ascii="Times New Roman" w:hAnsi="Times New Roman" w:cs="Times New Roman"/>
-        </w:rPr>
-        <w:t>Sysinternals</w:t>
-      </w:r>
-      <w:proofErr w:type="spellEnd"/>
-      <w:r>
-        <w:rPr>
-          <w:rFonts w:ascii="Times New Roman" w:hAnsi="Times New Roman" w:cs="Times New Roman"/>
-        </w:rPr>
-        <w:t xml:space="preserve"> Suite capture system events, file system changes, registry modifications, network activity, and process behavior.</w:t>
+        <w:t>Flare VM supports dynamic analysis of malware by monitoring its behavior during execution. Tools such as Process Monitor, Process Explorer, and Sysinternals Suite capture system events, file system changes, registry modifications, network activity, and process behavior.</w:t>
       </w:r>
     </w:p>
     <w:p>
@@ -1624,35 +1564,7 @@
         <w:rPr>
           <w:rFonts w:ascii="Times New Roman" w:hAnsi="Times New Roman" w:cs="Times New Roman"/>
         </w:rPr>
-        <w:t xml:space="preserve">Debuggers like </w:t>
-      </w:r>
-      <w:proofErr w:type="spellStart"/>
-      <w:r>
-        <w:rPr>
-          <w:rFonts w:ascii="Times New Roman" w:hAnsi="Times New Roman" w:cs="Times New Roman"/>
-        </w:rPr>
-        <w:t>WinDbg</w:t>
-      </w:r>
-      <w:proofErr w:type="spellEnd"/>
-      <w:r>
-        <w:rPr>
-          <w:rFonts w:ascii="Times New Roman" w:hAnsi="Times New Roman" w:cs="Times New Roman"/>
-        </w:rPr>
-        <w:t xml:space="preserve">, Immunity Debugger, and </w:t>
-      </w:r>
-      <w:proofErr w:type="spellStart"/>
-      <w:r>
-        <w:rPr>
-          <w:rFonts w:ascii="Times New Roman" w:hAnsi="Times New Roman" w:cs="Times New Roman"/>
-        </w:rPr>
-        <w:t>OllyDbg</w:t>
-      </w:r>
-      <w:proofErr w:type="spellEnd"/>
-      <w:r>
-        <w:rPr>
-          <w:rFonts w:ascii="Times New Roman" w:hAnsi="Times New Roman" w:cs="Times New Roman"/>
-        </w:rPr>
-        <w:t xml:space="preserve"> enable analysts to debug and analyze malware code dynamically. They can step through the execution flow, set breakpoints, inspect memory, and analyze runtime behavior to uncover malicious activities.</w:t>
+        <w:t>Debuggers like WinDbg, Immunity Debugger, and OllyDbg enable analysts to debug and analyze malware code dynamically. They can step through the execution flow, set breakpoints, inspect memory, and analyze runtime behavior to uncover malicious activities.</w:t>
       </w:r>
     </w:p>
     <w:p>
@@ -1692,21 +1604,7 @@
         <w:rPr>
           <w:rFonts w:ascii="Times New Roman" w:hAnsi="Times New Roman" w:cs="Times New Roman"/>
         </w:rPr>
-        <w:t xml:space="preserve">Flare VM includes tools like Volatility Framework and </w:t>
-      </w:r>
-      <w:proofErr w:type="spellStart"/>
-      <w:r>
-        <w:rPr>
-          <w:rFonts w:ascii="Times New Roman" w:hAnsi="Times New Roman" w:cs="Times New Roman"/>
-        </w:rPr>
-        <w:t>Rekall</w:t>
-      </w:r>
-      <w:proofErr w:type="spellEnd"/>
-      <w:r>
-        <w:rPr>
-          <w:rFonts w:ascii="Times New Roman" w:hAnsi="Times New Roman" w:cs="Times New Roman"/>
-        </w:rPr>
-        <w:t xml:space="preserve"> for analyzing memory dumps and performing memory forensics. Analysts can extract artifacts such as processes, threads, network connections, injected code, and kernel structures to identify and analyze malware residing in memory.</w:t>
+        <w:t>Flare VM includes tools like Volatility Framework and Rekall for analyzing memory dumps and performing memory forensics. Analysts can extract artifacts such as processes, threads, network connections, injected code, and kernel structures to identify and analyze malware residing in memory.</w:t>
       </w:r>
     </w:p>
     <w:p>
@@ -1810,21 +1708,7 @@
         <w:rPr>
           <w:rFonts w:ascii="Times New Roman" w:hAnsi="Times New Roman" w:cs="Times New Roman"/>
         </w:rPr>
-        <w:t xml:space="preserve">Flare VM provides tools and utilities for reverse engineering malware code, including disassemblers, </w:t>
-      </w:r>
-      <w:proofErr w:type="spellStart"/>
-      <w:r>
-        <w:rPr>
-          <w:rFonts w:ascii="Times New Roman" w:hAnsi="Times New Roman" w:cs="Times New Roman"/>
-        </w:rPr>
-        <w:t>decompilers</w:t>
-      </w:r>
-      <w:proofErr w:type="spellEnd"/>
-      <w:r>
-        <w:rPr>
-          <w:rFonts w:ascii="Times New Roman" w:hAnsi="Times New Roman" w:cs="Times New Roman"/>
-        </w:rPr>
-        <w:t>, and hex editors. Analysts can reverse engineer malware binaries to understand their logic, algorithms, and functionality, as well as identify evasion techniques and anti-analysis measures.</w:t>
+        <w:t>Flare VM provides tools and utilities for reverse engineering malware code, including disassemblers, decompilers, and hex editors. Analysts can reverse engineer malware binaries to understand their logic, algorithms, and functionality, as well as identify evasion techniques and anti-analysis measures.</w:t>
       </w:r>
     </w:p>
     <w:p>
@@ -1917,26 +1801,13 @@
         <w:t>Malwarebytes</w:t>
       </w:r>
       <w:r>
-        <w:t xml:space="preserve"> proved to be highly successful in detecting and removing a wide range of malware samples. During the tests, </w:t>
-      </w:r>
-      <w:r>
-        <w:t>Malwarebytes</w:t>
-      </w:r>
-      <w:r>
-        <w:t xml:space="preserve"> demonstrated an adeptness at quickly identifying malicious activities and efficiently removing them without significant user intervention. This capability highlights </w:t>
-      </w:r>
-      <w:r>
-        <w:t>Malwarebytes</w:t>
-      </w:r>
-      <w:r>
-        <w:t>' effectiveness in environments requiring robust, real-time threat detection and removal, making it an ideal choice for users seeking dependable protection against various malware threats. </w:t>
+        <w:t xml:space="preserve"> proved to be highly successful in detecting and removing a wide range of malware samples. During the tests, Malwarebytes demonstrated an adeptness at quickly identifying malicious activities and efficiently removing them without significant user intervention. This capability highlights Malwarebytes' effectiveness in environments requiring robust, real-time threat detection and removal, making it an ideal choice for users seeking dependable protection against various malware threats. </w:t>
       </w:r>
     </w:p>
     <w:p>
       <w:pPr>
         <w:pStyle w:val="NormalWeb"/>
       </w:pPr>
-      <w:proofErr w:type="spellStart"/>
       <w:r>
         <w:rPr>
           <w:b/>
@@ -1944,32 +1815,14 @@
         </w:rPr>
         <w:t>FlareVM</w:t>
       </w:r>
-      <w:proofErr w:type="spellEnd"/>
-      <w:r>
-        <w:t xml:space="preserve">, however, faced technical challenges that prevented it from being tested. Due to hardware compatibility issues, </w:t>
-      </w:r>
-      <w:proofErr w:type="spellStart"/>
-      <w:r>
-        <w:t>FlareVM</w:t>
-      </w:r>
-      <w:proofErr w:type="spellEnd"/>
-      <w:r>
-        <w:t xml:space="preserve"> was unable to run, which made it impossible to evaluate its effectiveness in a live testing environment. Typically, </w:t>
-      </w:r>
-      <w:proofErr w:type="spellStart"/>
-      <w:r>
-        <w:t>FlareVM</w:t>
-      </w:r>
-      <w:proofErr w:type="spellEnd"/>
-      <w:r>
-        <w:t> serves as a comprehensive toolkit for malware analysis and reverse engineering on Windows platforms, offering a suite of tools designed for deep forensic investigation. However, the hardware issues highlight the importance of ensuring that the system requirements are fully met before deployment, which is critical for leveraging its capabilities for security analysis. </w:t>
+      <w:r>
+        <w:t>, however, faced technical challenges that prevented it from being tested. Due to hardware compatibility issues, FlareVM was unable to run, which made it impossible to evaluate its effectiveness in a live testing environment. Typically, FlareVM serves as a comprehensive toolkit for malware analysis and reverse engineering on Windows platforms, offering a suite of tools designed for deep forensic investigation. However, the hardware issues highlight the importance of ensuring that the system requirements are fully met before deployment, which is critical for leveraging its capabilities for security analysis. </w:t>
       </w:r>
     </w:p>
     <w:p>
       <w:pPr>
         <w:pStyle w:val="NormalWeb"/>
       </w:pPr>
-      <w:proofErr w:type="spellStart"/>
       <w:r>
         <w:rPr>
           <w:b/>
@@ -1977,41 +1830,8 @@
         </w:rPr>
         <w:t>REMnux</w:t>
       </w:r>
-      <w:proofErr w:type="spellEnd"/>
-      <w:r>
-        <w:t xml:space="preserve"> faced challenges in running </w:t>
-      </w:r>
-      <w:proofErr w:type="spellStart"/>
-      <w:r>
-        <w:t>Pafish</w:t>
-      </w:r>
-      <w:proofErr w:type="spellEnd"/>
-      <w:r>
-        <w:t xml:space="preserve">, a tool intended to detect virtualization artifacts typically used by malware to evade analysis. </w:t>
-      </w:r>
-      <w:proofErr w:type="spellStart"/>
-      <w:r>
-        <w:t>REMnux</w:t>
-      </w:r>
-      <w:proofErr w:type="spellEnd"/>
-      <w:r>
-        <w:t xml:space="preserve"> is tailored for static analysis and examination of malware without execution, which means it does not support the dynamic analysis required to run and analyze tools like </w:t>
-      </w:r>
-      <w:proofErr w:type="spellStart"/>
-      <w:r>
-        <w:t>Pafish</w:t>
-      </w:r>
-      <w:proofErr w:type="spellEnd"/>
-      <w:r>
-        <w:t xml:space="preserve"> effectively. Consequently, </w:t>
-      </w:r>
-      <w:proofErr w:type="spellStart"/>
-      <w:r>
-        <w:t>REMnux</w:t>
-      </w:r>
-      <w:proofErr w:type="spellEnd"/>
-      <w:r>
-        <w:t xml:space="preserve"> could not be tested under the same conditions as the other tools, </w:t>
+      <w:r>
+        <w:t xml:space="preserve"> faced challenges in running Pafish, a tool intended to detect virtualization artifacts typically used by malware to evade analysis. REMnux is tailored for static analysis and examination of malware without execution, which means it does not support the dynamic analysis required to run and analyze tools like Pafish effectively. Consequently, REMnux could not be tested under the same conditions as the other tools, </w:t>
       </w:r>
       <w:r>
         <w:lastRenderedPageBreak/>
@@ -2042,7 +1862,46 @@
         <w:rPr>
           <w:rFonts w:ascii="Times New Roman" w:hAnsi="Times New Roman" w:cs="Times New Roman"/>
         </w:rPr>
-        <w:t>Concluding the report, this section recaps the pivotal findings and provides targeted recommendations for selecting malware analysis tools, tailored to specific needs and scenarios.</w:t>
+        <w:t>Malwarebytes demonstrated its effectiveness in detecting and responding to sophisticated threats, particularly those employing evasion techniques such as those tested by Pafish. Its robust heuristic and behavior-based detection mechanisms proved capable of identifying and flagging unusual behavior and system queries generated by Pafish. Malwarebytes thus emerges as a comprehensive security solution, particularly suited for environments targeted by advanced malware.</w:t>
+      </w:r>
+    </w:p>
+    <w:p>
+      <w:pPr>
+        <w:rPr>
+          <w:rFonts w:ascii="Times New Roman" w:hAnsi="Times New Roman" w:cs="Times New Roman"/>
+        </w:rPr>
+      </w:pPr>
+      <w:r>
+        <w:rPr>
+          <w:rFonts w:ascii="Times New Roman" w:hAnsi="Times New Roman" w:cs="Times New Roman"/>
+        </w:rPr>
+        <w:t>On the other hand, REMnux showcased its utility in the static analysis of malicious software, offering a wide array of tools for examining the static properties of malware. Although the tools utilized provided valuable insights into the structure, characteristics, and potential malicious intent of executable files, there is room for further exploration of REMnux's extensive toolset. Utilizing tools tailored for dynamic analysis, memory forensics, and network traffic analysis could enhance the depth of analysis and uncover more nuanced details about malware behavior and impact.</w:t>
+      </w:r>
+    </w:p>
+    <w:p>
+      <w:pPr>
+        <w:rPr>
+          <w:rFonts w:ascii="Times New Roman" w:hAnsi="Times New Roman" w:cs="Times New Roman"/>
+        </w:rPr>
+      </w:pPr>
+      <w:r>
+        <w:rPr>
+          <w:rFonts w:ascii="Times New Roman" w:hAnsi="Times New Roman" w:cs="Times New Roman"/>
+        </w:rPr>
+        <w:t>Unfortunately, technical challenges prevented the evaluation of FlareVM, highlighting the importance of ensuring hardware compatibility before deployment. While FlareVM is designed to serve as a comprehensive toolkit for malware analysis and reverse engineering on Windows platforms, its effectiveness in a live testing environment still needs to be tested due to these issues.</w:t>
+      </w:r>
+    </w:p>
+    <w:p>
+      <w:pPr>
+        <w:rPr>
+          <w:rFonts w:ascii="Times New Roman" w:hAnsi="Times New Roman" w:cs="Times New Roman"/>
+        </w:rPr>
+      </w:pPr>
+      <w:r>
+        <w:rPr>
+          <w:rFonts w:ascii="Times New Roman" w:hAnsi="Times New Roman" w:cs="Times New Roman"/>
+        </w:rPr>
+        <w:t>In conclusion, each tool offers valuable capabilities for malware analysis, and the choice of tool depends on the specific requirements and objectives of the analysis. Organizations and analysts should carefully evaluate each tool's features, strengths, and compatibility to select the most suitable option for their security analysis needs. Additionally, ongoing exploration and utilization of the extensive toolsets provided by REMnux and FlareVM can further enhance analysts' capabilities in malware analysis and threat detection.</w:t>
       </w:r>
     </w:p>
     <w:p>
@@ -2357,7 +2216,6 @@
           <w:u w:val="single"/>
         </w:rPr>
       </w:pPr>
-      <w:proofErr w:type="spellStart"/>
       <w:r>
         <w:rPr>
           <w:rFonts w:ascii="Times New Roman" w:hAnsi="Times New Roman" w:cs="Times New Roman"/>
@@ -2367,33 +2225,8 @@
           <w:szCs w:val="28"/>
           <w:u w:val="single"/>
         </w:rPr>
-        <w:t>MalwareBytes</w:t>
-      </w:r>
-      <w:proofErr w:type="spellEnd"/>
-      <w:r>
-        <w:rPr>
-          <w:rFonts w:ascii="Times New Roman" w:hAnsi="Times New Roman" w:cs="Times New Roman"/>
-          <w:b/>
-          <w:bCs/>
-          <w:sz w:val="28"/>
-          <w:szCs w:val="28"/>
-          <w:u w:val="single"/>
-        </w:rPr>
-        <w:t xml:space="preserve"> &amp; </w:t>
-      </w:r>
-      <w:proofErr w:type="spellStart"/>
-      <w:r>
-        <w:rPr>
-          <w:rFonts w:ascii="Times New Roman" w:hAnsi="Times New Roman" w:cs="Times New Roman"/>
-          <w:b/>
-          <w:bCs/>
-          <w:sz w:val="28"/>
-          <w:szCs w:val="28"/>
-          <w:u w:val="single"/>
-        </w:rPr>
-        <w:t>FlareVM</w:t>
-      </w:r>
-      <w:proofErr w:type="spellEnd"/>
+        <w:t>MalwareBytes &amp; FlareVM</w:t>
+      </w:r>
     </w:p>
     <w:p>
       <w:pPr>
@@ -2490,18 +2323,8 @@
           <w:sz w:val="24"/>
           <w:szCs w:val="24"/>
         </w:rPr>
-        <w:t xml:space="preserve">Disk Space: Minimum 50GB available </w:t>
-      </w:r>
-      <w:proofErr w:type="gramStart"/>
-      <w:r>
-        <w:rPr>
-          <w:rFonts w:ascii="Times New Roman" w:eastAsia="Times New Roman" w:hAnsi="Times New Roman" w:cs="Times New Roman"/>
-          <w:sz w:val="24"/>
-          <w:szCs w:val="24"/>
-        </w:rPr>
-        <w:t>space</w:t>
-      </w:r>
-      <w:proofErr w:type="gramEnd"/>
+        <w:t>Disk Space: Minimum 50GB available space</w:t>
+      </w:r>
     </w:p>
     <w:p>
       <w:pPr>
@@ -2762,7 +2585,6 @@
           <w:sz w:val="24"/>
           <w:szCs w:val="24"/>
         </w:rPr>
-        <w:lastRenderedPageBreak/>
         <w:t>Follow the on-screen instructions to install Windows 10.</w:t>
       </w:r>
     </w:p>
@@ -2908,7 +2730,6 @@
           <w:u w:val="single"/>
         </w:rPr>
       </w:pPr>
-      <w:proofErr w:type="spellStart"/>
       <w:r>
         <w:rPr>
           <w:rFonts w:ascii="Times New Roman" w:eastAsia="Times New Roman" w:hAnsi="Times New Roman" w:cs="Times New Roman"/>
@@ -2920,7 +2741,6 @@
         </w:rPr>
         <w:t>REMnux</w:t>
       </w:r>
-      <w:proofErr w:type="spellEnd"/>
     </w:p>
     <w:p>
       <w:pPr>
@@ -2937,16 +2757,8 @@
         <w:rPr>
           <w:rFonts w:ascii="Times New Roman" w:hAnsi="Times New Roman" w:cs="Times New Roman"/>
         </w:rPr>
-        <w:t xml:space="preserve">Installing </w:t>
-      </w:r>
-      <w:proofErr w:type="spellStart"/>
-      <w:r>
-        <w:rPr>
-          <w:rFonts w:ascii="Times New Roman" w:hAnsi="Times New Roman" w:cs="Times New Roman"/>
-        </w:rPr>
-        <w:t>REMnux</w:t>
-      </w:r>
-      <w:proofErr w:type="spellEnd"/>
+        <w:t>Installing REMnux</w:t>
+      </w:r>
     </w:p>
     <w:p>
       <w:pPr>
@@ -2956,21 +2768,7 @@
         <w:rPr>
           <w:rStyle w:val="Strong"/>
         </w:rPr>
-        <w:t xml:space="preserve">Steps to download and install </w:t>
-      </w:r>
-      <w:proofErr w:type="spellStart"/>
-      <w:r>
-        <w:rPr>
-          <w:rStyle w:val="Strong"/>
-        </w:rPr>
-        <w:t>REMnux</w:t>
-      </w:r>
-      <w:proofErr w:type="spellEnd"/>
-      <w:r>
-        <w:rPr>
-          <w:rStyle w:val="Strong"/>
-        </w:rPr>
-        <w:t>:</w:t>
+        <w:t>Steps to download and install REMnux:</w:t>
       </w:r>
     </w:p>
     <w:p>
@@ -2984,21 +2782,7 @@
         <w:rPr>
           <w:rStyle w:val="Strong"/>
         </w:rPr>
-        <w:t xml:space="preserve">Downloading the </w:t>
-      </w:r>
-      <w:proofErr w:type="spellStart"/>
-      <w:r>
-        <w:rPr>
-          <w:rStyle w:val="Strong"/>
-        </w:rPr>
-        <w:t>REMnux</w:t>
-      </w:r>
-      <w:proofErr w:type="spellEnd"/>
-      <w:r>
-        <w:rPr>
-          <w:rStyle w:val="Strong"/>
-        </w:rPr>
-        <w:t xml:space="preserve"> ISO:</w:t>
+        <w:t>Downloading the REMnux ISO:</w:t>
       </w:r>
     </w:p>
     <w:p>
@@ -3016,21 +2800,7 @@
         <w:rPr>
           <w:rFonts w:ascii="Times New Roman" w:hAnsi="Times New Roman" w:cs="Times New Roman"/>
         </w:rPr>
-        <w:t xml:space="preserve">Visit the official </w:t>
-      </w:r>
-      <w:proofErr w:type="spellStart"/>
-      <w:r>
-        <w:rPr>
-          <w:rFonts w:ascii="Times New Roman" w:hAnsi="Times New Roman" w:cs="Times New Roman"/>
-        </w:rPr>
-        <w:t>REMnux</w:t>
-      </w:r>
-      <w:proofErr w:type="spellEnd"/>
-      <w:r>
-        <w:rPr>
-          <w:rFonts w:ascii="Times New Roman" w:hAnsi="Times New Roman" w:cs="Times New Roman"/>
-        </w:rPr>
-        <w:t xml:space="preserve"> website: </w:t>
+        <w:t>Visit the official REMnux website: </w:t>
       </w:r>
       <w:hyperlink r:id="rId23" w:tgtFrame="_blank" w:history="1">
         <w:r>
@@ -3057,21 +2827,7 @@
         <w:rPr>
           <w:rFonts w:ascii="Times New Roman" w:hAnsi="Times New Roman" w:cs="Times New Roman"/>
         </w:rPr>
-        <w:t xml:space="preserve">Navigate to the "Download" section and select the ISO image for </w:t>
-      </w:r>
-      <w:proofErr w:type="spellStart"/>
-      <w:r>
-        <w:rPr>
-          <w:rFonts w:ascii="Times New Roman" w:hAnsi="Times New Roman" w:cs="Times New Roman"/>
-        </w:rPr>
-        <w:t>REMnux</w:t>
-      </w:r>
-      <w:proofErr w:type="spellEnd"/>
-      <w:r>
-        <w:rPr>
-          <w:rFonts w:ascii="Times New Roman" w:hAnsi="Times New Roman" w:cs="Times New Roman"/>
-        </w:rPr>
-        <w:t>.</w:t>
+        <w:t>Navigate to the "Download" section and select the ISO image for REMnux.</w:t>
       </w:r>
     </w:p>
     <w:p>
@@ -3097,6 +2853,7 @@
         <w:pStyle w:val="NormalWeb"/>
       </w:pPr>
       <w:r>
+        <w:lastRenderedPageBreak/>
         <w:t>b. </w:t>
       </w:r>
       <w:r>
@@ -3121,21 +2878,7 @@
         <w:rPr>
           <w:rFonts w:ascii="Times New Roman" w:hAnsi="Times New Roman" w:cs="Times New Roman"/>
         </w:rPr>
-        <w:t xml:space="preserve">Use tools like Rufus or Etcher to create a bootable USB stick with the </w:t>
-      </w:r>
-      <w:proofErr w:type="spellStart"/>
-      <w:r>
-        <w:rPr>
-          <w:rFonts w:ascii="Times New Roman" w:hAnsi="Times New Roman" w:cs="Times New Roman"/>
-        </w:rPr>
-        <w:t>REMnux</w:t>
-      </w:r>
-      <w:proofErr w:type="spellEnd"/>
-      <w:r>
-        <w:rPr>
-          <w:rFonts w:ascii="Times New Roman" w:hAnsi="Times New Roman" w:cs="Times New Roman"/>
-        </w:rPr>
-        <w:t xml:space="preserve"> ISO.</w:t>
+        <w:t>Use tools like Rufus or Etcher to create a bootable USB stick with the REMnux ISO.</w:t>
       </w:r>
     </w:p>
     <w:p>
@@ -3221,21 +2964,7 @@
         <w:rPr>
           <w:rFonts w:ascii="Times New Roman" w:hAnsi="Times New Roman" w:cs="Times New Roman"/>
         </w:rPr>
-        <w:t xml:space="preserve">Mount the </w:t>
-      </w:r>
-      <w:proofErr w:type="spellStart"/>
-      <w:r>
-        <w:rPr>
-          <w:rFonts w:ascii="Times New Roman" w:hAnsi="Times New Roman" w:cs="Times New Roman"/>
-        </w:rPr>
-        <w:t>REMnux</w:t>
-      </w:r>
-      <w:proofErr w:type="spellEnd"/>
-      <w:r>
-        <w:rPr>
-          <w:rFonts w:ascii="Times New Roman" w:hAnsi="Times New Roman" w:cs="Times New Roman"/>
-        </w:rPr>
-        <w:t xml:space="preserve"> ISO to the virtual machine's optical drive.</w:t>
+        <w:t>Mount the REMnux ISO to the virtual machine's optical drive.</w:t>
       </w:r>
     </w:p>
     <w:p>
@@ -3253,21 +2982,7 @@
         <w:rPr>
           <w:rFonts w:ascii="Times New Roman" w:hAnsi="Times New Roman" w:cs="Times New Roman"/>
         </w:rPr>
-        <w:t xml:space="preserve">Follow the installation prompts to install </w:t>
-      </w:r>
-      <w:proofErr w:type="spellStart"/>
-      <w:r>
-        <w:rPr>
-          <w:rFonts w:ascii="Times New Roman" w:hAnsi="Times New Roman" w:cs="Times New Roman"/>
-        </w:rPr>
-        <w:t>REMnux</w:t>
-      </w:r>
-      <w:proofErr w:type="spellEnd"/>
-      <w:r>
-        <w:rPr>
-          <w:rFonts w:ascii="Times New Roman" w:hAnsi="Times New Roman" w:cs="Times New Roman"/>
-        </w:rPr>
-        <w:t>.</w:t>
+        <w:t>Follow the installation prompts to install REMnux.</w:t>
       </w:r>
     </w:p>
     <w:p>
@@ -3281,21 +2996,7 @@
         <w:rPr>
           <w:rStyle w:val="Strong"/>
         </w:rPr>
-        <w:t xml:space="preserve">Using </w:t>
-      </w:r>
-      <w:proofErr w:type="spellStart"/>
-      <w:r>
-        <w:rPr>
-          <w:rStyle w:val="Strong"/>
-        </w:rPr>
-        <w:t>REMnux</w:t>
-      </w:r>
-      <w:proofErr w:type="spellEnd"/>
-      <w:r>
-        <w:rPr>
-          <w:rStyle w:val="Strong"/>
-        </w:rPr>
-        <w:t xml:space="preserve"> Installer Script (for existing Ubuntu systems):</w:t>
+        <w:t>Using REMnux Installer Script (for existing Ubuntu systems):</w:t>
       </w:r>
     </w:p>
     <w:p>
@@ -3313,35 +3014,7 @@
         <w:rPr>
           <w:rFonts w:ascii="Times New Roman" w:hAnsi="Times New Roman" w:cs="Times New Roman"/>
         </w:rPr>
-        <w:t xml:space="preserve">For users with an existing Ubuntu setup, </w:t>
-      </w:r>
-      <w:proofErr w:type="spellStart"/>
-      <w:r>
-        <w:rPr>
-          <w:rFonts w:ascii="Times New Roman" w:hAnsi="Times New Roman" w:cs="Times New Roman"/>
-        </w:rPr>
-        <w:t>REMnux</w:t>
-      </w:r>
-      <w:proofErr w:type="spellEnd"/>
-      <w:r>
-        <w:rPr>
-          <w:rFonts w:ascii="Times New Roman" w:hAnsi="Times New Roman" w:cs="Times New Roman"/>
-        </w:rPr>
-        <w:t xml:space="preserve"> can be installed using a script that transforms Ubuntu into </w:t>
-      </w:r>
-      <w:proofErr w:type="spellStart"/>
-      <w:r>
-        <w:rPr>
-          <w:rFonts w:ascii="Times New Roman" w:hAnsi="Times New Roman" w:cs="Times New Roman"/>
-        </w:rPr>
-        <w:t>REMnux</w:t>
-      </w:r>
-      <w:proofErr w:type="spellEnd"/>
-      <w:r>
-        <w:rPr>
-          <w:rFonts w:ascii="Times New Roman" w:hAnsi="Times New Roman" w:cs="Times New Roman"/>
-        </w:rPr>
-        <w:t>.</w:t>
+        <w:t>For users with an existing Ubuntu setup, REMnux can be installed using a script that transforms Ubuntu into REMnux.</w:t>
       </w:r>
     </w:p>
     <w:p>
@@ -3373,14 +3046,12 @@
           <w:rFonts w:ascii="Times New Roman" w:hAnsi="Times New Roman" w:cs="Times New Roman"/>
         </w:rPr>
       </w:pPr>
-      <w:proofErr w:type="spellStart"/>
       <w:r>
         <w:rPr>
           <w:rFonts w:ascii="Times New Roman" w:hAnsi="Times New Roman" w:cs="Times New Roman"/>
         </w:rPr>
         <w:t>arduino</w:t>
       </w:r>
-      <w:proofErr w:type="spellEnd"/>
     </w:p>
     <w:p>
       <w:pPr>
@@ -3397,16 +3068,8 @@
         <w:rPr>
           <w:rFonts w:ascii="Times New Roman" w:hAnsi="Times New Roman" w:cs="Times New Roman"/>
         </w:rPr>
-        <w:t xml:space="preserve">Copy </w:t>
-      </w:r>
-      <w:proofErr w:type="gramStart"/>
-      <w:r>
-        <w:rPr>
-          <w:rFonts w:ascii="Times New Roman" w:hAnsi="Times New Roman" w:cs="Times New Roman"/>
-        </w:rPr>
-        <w:t>code</w:t>
-      </w:r>
-      <w:proofErr w:type="gramEnd"/>
+        <w:t>Copy code</w:t>
+      </w:r>
     </w:p>
     <w:p>
       <w:pPr>
@@ -3423,44 +3086,8 @@
         <w:rPr>
           <w:rFonts w:ascii="Times New Roman" w:hAnsi="Times New Roman" w:cs="Times New Roman"/>
         </w:rPr>
-        <w:t>curl -</w:t>
-      </w:r>
-      <w:proofErr w:type="spellStart"/>
-      <w:r>
-        <w:rPr>
-          <w:rFonts w:ascii="Times New Roman" w:hAnsi="Times New Roman" w:cs="Times New Roman"/>
-        </w:rPr>
-        <w:t>sSL</w:t>
-      </w:r>
-      <w:proofErr w:type="spellEnd"/>
-      <w:r>
-        <w:rPr>
-          <w:rFonts w:ascii="Times New Roman" w:hAnsi="Times New Roman" w:cs="Times New Roman"/>
-        </w:rPr>
-        <w:t xml:space="preserve"> https://remnux.org/remnux-cli | </w:t>
-      </w:r>
-      <w:proofErr w:type="spellStart"/>
-      <w:r>
-        <w:rPr>
-          <w:rFonts w:ascii="Times New Roman" w:hAnsi="Times New Roman" w:cs="Times New Roman"/>
-        </w:rPr>
-        <w:t>sudo</w:t>
-      </w:r>
-      <w:proofErr w:type="spellEnd"/>
-      <w:r>
-        <w:rPr>
-          <w:rFonts w:ascii="Times New Roman" w:hAnsi="Times New Roman" w:cs="Times New Roman"/>
-        </w:rPr>
-        <w:t xml:space="preserve"> </w:t>
-      </w:r>
-      <w:proofErr w:type="gramStart"/>
-      <w:r>
-        <w:rPr>
-          <w:rFonts w:ascii="Times New Roman" w:hAnsi="Times New Roman" w:cs="Times New Roman"/>
-        </w:rPr>
-        <w:t>bash</w:t>
-      </w:r>
-      <w:proofErr w:type="gramEnd"/>
+        <w:t>curl -sSL https://remnux.org/remnux-cli | sudo bash</w:t>
+      </w:r>
     </w:p>
     <w:p>
       <w:pPr>
@@ -3495,16 +3122,8 @@
         <w:rPr>
           <w:rFonts w:ascii="Times New Roman" w:hAnsi="Times New Roman" w:cs="Times New Roman"/>
         </w:rPr>
-        <w:t xml:space="preserve">Configuring </w:t>
-      </w:r>
-      <w:proofErr w:type="spellStart"/>
-      <w:r>
-        <w:rPr>
-          <w:rFonts w:ascii="Times New Roman" w:hAnsi="Times New Roman" w:cs="Times New Roman"/>
-        </w:rPr>
-        <w:t>REMnux</w:t>
-      </w:r>
-      <w:proofErr w:type="spellEnd"/>
+        <w:t>Configuring REMnux</w:t>
+      </w:r>
     </w:p>
     <w:p>
       <w:pPr>
@@ -3533,28 +3152,13 @@
           <w:rStyle w:val="Strong"/>
           <w:rFonts w:ascii="Times New Roman" w:hAnsi="Times New Roman" w:cs="Times New Roman"/>
         </w:rPr>
-        <w:lastRenderedPageBreak/>
         <w:t>Update the System:</w:t>
       </w:r>
       <w:r>
         <w:rPr>
           <w:rFonts w:ascii="Times New Roman" w:hAnsi="Times New Roman" w:cs="Times New Roman"/>
         </w:rPr>
-        <w:t xml:space="preserve"> Regularly update </w:t>
-      </w:r>
-      <w:proofErr w:type="spellStart"/>
-      <w:r>
-        <w:rPr>
-          <w:rFonts w:ascii="Times New Roman" w:hAnsi="Times New Roman" w:cs="Times New Roman"/>
-        </w:rPr>
-        <w:t>REMnux</w:t>
-      </w:r>
-      <w:proofErr w:type="spellEnd"/>
-      <w:r>
-        <w:rPr>
-          <w:rFonts w:ascii="Times New Roman" w:hAnsi="Times New Roman" w:cs="Times New Roman"/>
-        </w:rPr>
-        <w:t xml:space="preserve"> to ensure you have the latest tools and security patches.</w:t>
+        <w:t> Regularly update REMnux to ensure you have the latest tools and security patches.</w:t>
       </w:r>
     </w:p>
     <w:p>
@@ -3568,14 +3172,12 @@
           <w:rFonts w:ascii="Times New Roman" w:hAnsi="Times New Roman" w:cs="Times New Roman"/>
         </w:rPr>
       </w:pPr>
-      <w:proofErr w:type="spellStart"/>
       <w:r>
         <w:rPr>
           <w:rFonts w:ascii="Times New Roman" w:hAnsi="Times New Roman" w:cs="Times New Roman"/>
         </w:rPr>
         <w:t>sql</w:t>
       </w:r>
-      <w:proofErr w:type="spellEnd"/>
     </w:p>
     <w:p>
       <w:pPr>
@@ -3592,16 +3194,8 @@
         <w:rPr>
           <w:rFonts w:ascii="Times New Roman" w:hAnsi="Times New Roman" w:cs="Times New Roman"/>
         </w:rPr>
-        <w:t xml:space="preserve">Copy </w:t>
-      </w:r>
-      <w:proofErr w:type="gramStart"/>
-      <w:r>
-        <w:rPr>
-          <w:rFonts w:ascii="Times New Roman" w:hAnsi="Times New Roman" w:cs="Times New Roman"/>
-        </w:rPr>
-        <w:t>code</w:t>
-      </w:r>
-      <w:proofErr w:type="gramEnd"/>
+        <w:t>Copy code</w:t>
+      </w:r>
     </w:p>
     <w:p>
       <w:pPr>
@@ -3614,42 +3208,12 @@
           <w:rFonts w:ascii="Times New Roman" w:hAnsi="Times New Roman" w:cs="Times New Roman"/>
         </w:rPr>
       </w:pPr>
-      <w:proofErr w:type="spellStart"/>
-      <w:r>
-        <w:rPr>
-          <w:rFonts w:ascii="Times New Roman" w:hAnsi="Times New Roman" w:cs="Times New Roman"/>
-        </w:rPr>
-        <w:t>sudo</w:t>
-      </w:r>
-      <w:proofErr w:type="spellEnd"/>
-      <w:r>
-        <w:rPr>
-          <w:rFonts w:ascii="Times New Roman" w:hAnsi="Times New Roman" w:cs="Times New Roman"/>
-        </w:rPr>
-        <w:t xml:space="preserve"> apt-get update &amp;&amp; </w:t>
-      </w:r>
-      <w:proofErr w:type="spellStart"/>
-      <w:r>
-        <w:rPr>
-          <w:rFonts w:ascii="Times New Roman" w:hAnsi="Times New Roman" w:cs="Times New Roman"/>
-        </w:rPr>
-        <w:t>sudo</w:t>
-      </w:r>
-      <w:proofErr w:type="spellEnd"/>
-      <w:r>
-        <w:rPr>
-          <w:rFonts w:ascii="Times New Roman" w:hAnsi="Times New Roman" w:cs="Times New Roman"/>
-        </w:rPr>
-        <w:t xml:space="preserve"> apt-get </w:t>
-      </w:r>
-      <w:proofErr w:type="gramStart"/>
-      <w:r>
-        <w:rPr>
-          <w:rFonts w:ascii="Times New Roman" w:hAnsi="Times New Roman" w:cs="Times New Roman"/>
-        </w:rPr>
-        <w:t>upgrade</w:t>
-      </w:r>
-      <w:proofErr w:type="gramEnd"/>
+      <w:r>
+        <w:rPr>
+          <w:rFonts w:ascii="Times New Roman" w:hAnsi="Times New Roman" w:cs="Times New Roman"/>
+        </w:rPr>
+        <w:t>sudo apt-get update &amp;&amp; sudo apt-get upgrade</w:t>
+      </w:r>
     </w:p>
     <w:p>
       <w:pPr>
@@ -3691,28 +3255,15 @@
         <w:rPr>
           <w:rFonts w:ascii="Times New Roman" w:hAnsi="Times New Roman" w:cs="Times New Roman"/>
         </w:rPr>
-        <w:t xml:space="preserve">Tools Included in </w:t>
-      </w:r>
-      <w:proofErr w:type="spellStart"/>
-      <w:r>
-        <w:rPr>
-          <w:rFonts w:ascii="Times New Roman" w:hAnsi="Times New Roman" w:cs="Times New Roman"/>
-        </w:rPr>
-        <w:t>REMnux</w:t>
-      </w:r>
-      <w:proofErr w:type="spellEnd"/>
+        <w:t>Tools Included in REMnux</w:t>
+      </w:r>
     </w:p>
     <w:p>
       <w:pPr>
         <w:pStyle w:val="NormalWeb"/>
       </w:pPr>
-      <w:proofErr w:type="spellStart"/>
-      <w:r>
-        <w:t>REMnux</w:t>
-      </w:r>
-      <w:proofErr w:type="spellEnd"/>
-      <w:r>
-        <w:t xml:space="preserve"> includes a variety of tools categorized for different purposes such as static analysis, dynamic analysis, memory forensics, and network monitoring. Some notable tools include:</w:t>
+      <w:r>
+        <w:t>REMnux includes a variety of tools categorized for different purposes such as static analysis, dynamic analysis, memory forensics, and network monitoring. Some notable tools include:</w:t>
       </w:r>
     </w:p>
     <w:p>
@@ -3737,49 +3288,7 @@
         <w:rPr>
           <w:rFonts w:ascii="Times New Roman" w:hAnsi="Times New Roman" w:cs="Times New Roman"/>
         </w:rPr>
-        <w:t xml:space="preserve">: Tools like </w:t>
-      </w:r>
-      <w:proofErr w:type="spellStart"/>
-      <w:r>
-        <w:rPr>
-          <w:rFonts w:ascii="Times New Roman" w:hAnsi="Times New Roman" w:cs="Times New Roman"/>
-        </w:rPr>
-        <w:t>peepdf</w:t>
-      </w:r>
-      <w:proofErr w:type="spellEnd"/>
-      <w:r>
-        <w:rPr>
-          <w:rFonts w:ascii="Times New Roman" w:hAnsi="Times New Roman" w:cs="Times New Roman"/>
-        </w:rPr>
-        <w:t xml:space="preserve">, </w:t>
-      </w:r>
-      <w:proofErr w:type="spellStart"/>
-      <w:r>
-        <w:rPr>
-          <w:rFonts w:ascii="Times New Roman" w:hAnsi="Times New Roman" w:cs="Times New Roman"/>
-        </w:rPr>
-        <w:t>pdfid</w:t>
-      </w:r>
-      <w:proofErr w:type="spellEnd"/>
-      <w:r>
-        <w:rPr>
-          <w:rFonts w:ascii="Times New Roman" w:hAnsi="Times New Roman" w:cs="Times New Roman"/>
-        </w:rPr>
-        <w:t>, and </w:t>
-      </w:r>
-      <w:proofErr w:type="spellStart"/>
-      <w:r>
-        <w:rPr>
-          <w:rFonts w:ascii="Times New Roman" w:hAnsi="Times New Roman" w:cs="Times New Roman"/>
-        </w:rPr>
-        <w:t>binwalk</w:t>
-      </w:r>
-      <w:proofErr w:type="spellEnd"/>
-      <w:r>
-        <w:rPr>
-          <w:rFonts w:ascii="Times New Roman" w:hAnsi="Times New Roman" w:cs="Times New Roman"/>
-        </w:rPr>
-        <w:t> for analyzing binary files and documents.</w:t>
+        <w:t>: Tools like peepdf, pdfid, and binwalk for analyzing binary files and documents.</w:t>
       </w:r>
     </w:p>
     <w:p>
@@ -3854,35 +3363,7 @@
         <w:rPr>
           <w:rFonts w:ascii="Times New Roman" w:hAnsi="Times New Roman" w:cs="Times New Roman"/>
         </w:rPr>
-        <w:t xml:space="preserve">: </w:t>
-      </w:r>
-      <w:proofErr w:type="spellStart"/>
-      <w:r>
-        <w:rPr>
-          <w:rFonts w:ascii="Times New Roman" w:hAnsi="Times New Roman" w:cs="Times New Roman"/>
-        </w:rPr>
-        <w:t>wireshark</w:t>
-      </w:r>
-      <w:proofErr w:type="spellEnd"/>
-      <w:r>
-        <w:rPr>
-          <w:rFonts w:ascii="Times New Roman" w:hAnsi="Times New Roman" w:cs="Times New Roman"/>
-        </w:rPr>
-        <w:t xml:space="preserve"> and </w:t>
-      </w:r>
-      <w:proofErr w:type="spellStart"/>
-      <w:r>
-        <w:rPr>
-          <w:rFonts w:ascii="Times New Roman" w:hAnsi="Times New Roman" w:cs="Times New Roman"/>
-        </w:rPr>
-        <w:t>tcpdump</w:t>
-      </w:r>
-      <w:proofErr w:type="spellEnd"/>
-      <w:r>
-        <w:rPr>
-          <w:rFonts w:ascii="Times New Roman" w:hAnsi="Times New Roman" w:cs="Times New Roman"/>
-        </w:rPr>
-        <w:t> for capturing and analyzing network traffic.</w:t>
+        <w:t>: wireshark and tcpdump for capturing and analyzing network traffic.</w:t>
       </w:r>
     </w:p>
     <w:p>
@@ -3900,21 +3381,7 @@
         <w:rPr>
           <w:rFonts w:ascii="Times New Roman" w:hAnsi="Times New Roman" w:cs="Times New Roman"/>
         </w:rPr>
-        <w:t xml:space="preserve">Using </w:t>
-      </w:r>
-      <w:proofErr w:type="spellStart"/>
-      <w:r>
-        <w:rPr>
-          <w:rFonts w:ascii="Times New Roman" w:hAnsi="Times New Roman" w:cs="Times New Roman"/>
-        </w:rPr>
-        <w:t>REMnux</w:t>
-      </w:r>
-      <w:proofErr w:type="spellEnd"/>
-      <w:r>
-        <w:rPr>
-          <w:rFonts w:ascii="Times New Roman" w:hAnsi="Times New Roman" w:cs="Times New Roman"/>
-        </w:rPr>
-        <w:t xml:space="preserve"> for Malware Analysis</w:t>
+        <w:t>Using REMnux for Malware Analysis</w:t>
       </w:r>
     </w:p>
     <w:p>
@@ -3925,6 +3392,7 @@
         <w:rPr>
           <w:rStyle w:val="Strong"/>
         </w:rPr>
+        <w:lastRenderedPageBreak/>
         <w:t>Example Workflow:</w:t>
       </w:r>
     </w:p>
@@ -3950,21 +3418,7 @@
         <w:rPr>
           <w:rFonts w:ascii="Times New Roman" w:hAnsi="Times New Roman" w:cs="Times New Roman"/>
         </w:rPr>
-        <w:t>: Start by examining any suspicious file with tools like file and </w:t>
-      </w:r>
-      <w:proofErr w:type="spellStart"/>
-      <w:r>
-        <w:rPr>
-          <w:rFonts w:ascii="Times New Roman" w:hAnsi="Times New Roman" w:cs="Times New Roman"/>
-        </w:rPr>
-        <w:t>binwalk</w:t>
-      </w:r>
-      <w:proofErr w:type="spellEnd"/>
-      <w:r>
-        <w:rPr>
-          <w:rFonts w:ascii="Times New Roman" w:hAnsi="Times New Roman" w:cs="Times New Roman"/>
-        </w:rPr>
-        <w:t>.</w:t>
+        <w:t>: Start by examining any suspicious file with tools like file and binwalk.</w:t>
       </w:r>
     </w:p>
     <w:p>
@@ -3989,35 +3443,7 @@
         <w:rPr>
           <w:rFonts w:ascii="Times New Roman" w:hAnsi="Times New Roman" w:cs="Times New Roman"/>
         </w:rPr>
-        <w:t xml:space="preserve">: Use </w:t>
-      </w:r>
-      <w:proofErr w:type="spellStart"/>
-      <w:r>
-        <w:rPr>
-          <w:rFonts w:ascii="Times New Roman" w:hAnsi="Times New Roman" w:cs="Times New Roman"/>
-        </w:rPr>
-        <w:t>peepdf</w:t>
-      </w:r>
-      <w:proofErr w:type="spellEnd"/>
-      <w:r>
-        <w:rPr>
-          <w:rFonts w:ascii="Times New Roman" w:hAnsi="Times New Roman" w:cs="Times New Roman"/>
-        </w:rPr>
-        <w:t xml:space="preserve"> to analyze PDF files for malicious </w:t>
-      </w:r>
-      <w:proofErr w:type="gramStart"/>
-      <w:r>
-        <w:rPr>
-          <w:rFonts w:ascii="Times New Roman" w:hAnsi="Times New Roman" w:cs="Times New Roman"/>
-        </w:rPr>
-        <w:t>contents</w:t>
-      </w:r>
-      <w:proofErr w:type="gramEnd"/>
-      <w:r>
-        <w:rPr>
-          <w:rFonts w:ascii="Times New Roman" w:hAnsi="Times New Roman" w:cs="Times New Roman"/>
-        </w:rPr>
-        <w:t>.</w:t>
+        <w:t>: Use peepdf to analyze PDF files for malicious contents.</w:t>
       </w:r>
     </w:p>
     <w:p>
@@ -4042,35 +3468,7 @@
         <w:rPr>
           <w:rFonts w:ascii="Times New Roman" w:hAnsi="Times New Roman" w:cs="Times New Roman"/>
         </w:rPr>
-        <w:t>: Capture malicious traffic using </w:t>
-      </w:r>
-      <w:proofErr w:type="spellStart"/>
-      <w:r>
-        <w:rPr>
-          <w:rFonts w:ascii="Times New Roman" w:hAnsi="Times New Roman" w:cs="Times New Roman"/>
-        </w:rPr>
-        <w:t>tcpdump</w:t>
-      </w:r>
-      <w:proofErr w:type="spellEnd"/>
-      <w:r>
-        <w:rPr>
-          <w:rFonts w:ascii="Times New Roman" w:hAnsi="Times New Roman" w:cs="Times New Roman"/>
-        </w:rPr>
-        <w:t xml:space="preserve"> or </w:t>
-      </w:r>
-      <w:proofErr w:type="spellStart"/>
-      <w:r>
-        <w:rPr>
-          <w:rFonts w:ascii="Times New Roman" w:hAnsi="Times New Roman" w:cs="Times New Roman"/>
-        </w:rPr>
-        <w:t>wireshark</w:t>
-      </w:r>
-      <w:proofErr w:type="spellEnd"/>
-      <w:r>
-        <w:rPr>
-          <w:rFonts w:ascii="Times New Roman" w:hAnsi="Times New Roman" w:cs="Times New Roman"/>
-        </w:rPr>
-        <w:t>.</w:t>
+        <w:t>: Capture malicious traffic using tcpdump or wireshark.</w:t>
       </w:r>
     </w:p>
     <w:p>
@@ -4113,16 +3511,8 @@
         <w:rPr>
           <w:rFonts w:ascii="Times New Roman" w:hAnsi="Times New Roman" w:cs="Times New Roman"/>
         </w:rPr>
-        <w:t xml:space="preserve">Maintaining </w:t>
-      </w:r>
-      <w:proofErr w:type="spellStart"/>
-      <w:r>
-        <w:rPr>
-          <w:rFonts w:ascii="Times New Roman" w:hAnsi="Times New Roman" w:cs="Times New Roman"/>
-        </w:rPr>
-        <w:t>REMnux</w:t>
-      </w:r>
-      <w:proofErr w:type="spellEnd"/>
+        <w:t>Maintaining REMnux</w:t>
+      </w:r>
     </w:p>
     <w:p>
       <w:pPr>
@@ -4146,21 +3536,7 @@
         <w:rPr>
           <w:rFonts w:ascii="Times New Roman" w:hAnsi="Times New Roman" w:cs="Times New Roman"/>
         </w:rPr>
-        <w:t>: Use the </w:t>
-      </w:r>
-      <w:proofErr w:type="spellStart"/>
-      <w:r>
-        <w:rPr>
-          <w:rFonts w:ascii="Times New Roman" w:hAnsi="Times New Roman" w:cs="Times New Roman"/>
-        </w:rPr>
-        <w:t>remnux</w:t>
-      </w:r>
-      <w:proofErr w:type="spellEnd"/>
-      <w:r>
-        <w:rPr>
-          <w:rFonts w:ascii="Times New Roman" w:hAnsi="Times New Roman" w:cs="Times New Roman"/>
-        </w:rPr>
-        <w:t> upgrade command to update the installed tools.</w:t>
+        <w:t>: Use the remnux upgrade command to update the installed tools.</w:t>
       </w:r>
     </w:p>
     <w:p>
@@ -4185,21 +3561,7 @@
         <w:rPr>
           <w:rFonts w:ascii="Times New Roman" w:hAnsi="Times New Roman" w:cs="Times New Roman"/>
         </w:rPr>
-        <w:t xml:space="preserve">: Regularly change passwords and update SSH keys if </w:t>
-      </w:r>
-      <w:proofErr w:type="spellStart"/>
-      <w:r>
-        <w:rPr>
-          <w:rFonts w:ascii="Times New Roman" w:hAnsi="Times New Roman" w:cs="Times New Roman"/>
-        </w:rPr>
-        <w:t>REMnux</w:t>
-      </w:r>
-      <w:proofErr w:type="spellEnd"/>
-      <w:r>
-        <w:rPr>
-          <w:rFonts w:ascii="Times New Roman" w:hAnsi="Times New Roman" w:cs="Times New Roman"/>
-        </w:rPr>
-        <w:t> is exposed to the internet.</w:t>
+        <w:t>: Regularly change passwords and update SSH keys if REMnux is exposed to the internet.</w:t>
       </w:r>
     </w:p>
     <w:p>
@@ -4224,7 +3586,6 @@
           <w:u w:val="single"/>
         </w:rPr>
       </w:pPr>
-      <w:proofErr w:type="spellStart"/>
       <w:r>
         <w:rPr>
           <w:rFonts w:ascii="Times New Roman" w:hAnsi="Times New Roman" w:cs="Times New Roman"/>
@@ -4236,7 +3597,6 @@
         </w:rPr>
         <w:t>Pafish</w:t>
       </w:r>
-      <w:proofErr w:type="spellEnd"/>
     </w:p>
     <w:p>
       <w:pPr>
@@ -4250,23 +3610,7 @@
           <w:rStyle w:val="Strong"/>
           <w:rFonts w:ascii="Times New Roman" w:hAnsi="Times New Roman" w:cs="Times New Roman"/>
         </w:rPr>
-        <w:t xml:space="preserve">Downloading </w:t>
-      </w:r>
-      <w:proofErr w:type="spellStart"/>
-      <w:r>
-        <w:rPr>
-          <w:rStyle w:val="Strong"/>
-          <w:rFonts w:ascii="Times New Roman" w:hAnsi="Times New Roman" w:cs="Times New Roman"/>
-        </w:rPr>
-        <w:t>Pafish</w:t>
-      </w:r>
-      <w:proofErr w:type="spellEnd"/>
-      <w:r>
-        <w:rPr>
-          <w:rStyle w:val="Strong"/>
-          <w:rFonts w:ascii="Times New Roman" w:hAnsi="Times New Roman" w:cs="Times New Roman"/>
-        </w:rPr>
-        <w:t>:</w:t>
+        <w:t>Downloading Pafish:</w:t>
       </w:r>
     </w:p>
     <w:p>
@@ -4284,21 +3628,7 @@
         <w:rPr>
           <w:rFonts w:ascii="Times New Roman" w:hAnsi="Times New Roman" w:cs="Times New Roman"/>
         </w:rPr>
-        <w:t xml:space="preserve">Navigate to the official GitHub repository of </w:t>
-      </w:r>
-      <w:proofErr w:type="spellStart"/>
-      <w:r>
-        <w:rPr>
-          <w:rFonts w:ascii="Times New Roman" w:hAnsi="Times New Roman" w:cs="Times New Roman"/>
-        </w:rPr>
-        <w:t>Pafish</w:t>
-      </w:r>
-      <w:proofErr w:type="spellEnd"/>
-      <w:r>
-        <w:rPr>
-          <w:rFonts w:ascii="Times New Roman" w:hAnsi="Times New Roman" w:cs="Times New Roman"/>
-        </w:rPr>
-        <w:t xml:space="preserve"> at </w:t>
+        <w:t>Navigate to the official GitHub repository of Pafish at </w:t>
       </w:r>
       <w:hyperlink r:id="rId24" w:tgtFrame="_blank" w:history="1">
         <w:r>
@@ -4331,21 +3661,7 @@
         <w:rPr>
           <w:rFonts w:ascii="Times New Roman" w:hAnsi="Times New Roman" w:cs="Times New Roman"/>
         </w:rPr>
-        <w:t xml:space="preserve">Download the latest release of </w:t>
-      </w:r>
-      <w:proofErr w:type="spellStart"/>
-      <w:r>
-        <w:rPr>
-          <w:rFonts w:ascii="Times New Roman" w:hAnsi="Times New Roman" w:cs="Times New Roman"/>
-        </w:rPr>
-        <w:t>Pafish</w:t>
-      </w:r>
-      <w:proofErr w:type="spellEnd"/>
-      <w:r>
-        <w:rPr>
-          <w:rFonts w:ascii="Times New Roman" w:hAnsi="Times New Roman" w:cs="Times New Roman"/>
-        </w:rPr>
-        <w:t xml:space="preserve"> from the 'Releases' section.</w:t>
+        <w:t>Download the latest release of Pafish from the 'Releases' section.</w:t>
       </w:r>
     </w:p>
     <w:p>
@@ -4374,21 +3690,7 @@
         <w:rPr>
           <w:rStyle w:val="Strong"/>
         </w:rPr>
-        <w:t xml:space="preserve">Running </w:t>
-      </w:r>
-      <w:proofErr w:type="spellStart"/>
-      <w:r>
-        <w:rPr>
-          <w:rStyle w:val="Strong"/>
-        </w:rPr>
-        <w:t>Pafish</w:t>
-      </w:r>
-      <w:proofErr w:type="spellEnd"/>
-      <w:r>
-        <w:rPr>
-          <w:rStyle w:val="Strong"/>
-        </w:rPr>
-        <w:t>:</w:t>
+        <w:t>Running Pafish:</w:t>
       </w:r>
     </w:p>
     <w:p>
@@ -4406,22 +3708,7 @@
         <w:rPr>
           <w:rFonts w:ascii="Times New Roman" w:hAnsi="Times New Roman" w:cs="Times New Roman"/>
         </w:rPr>
-        <w:lastRenderedPageBreak/>
-        <w:t xml:space="preserve">Right-click on the extracted executable file and select 'Run as administrator' to ensure </w:t>
-      </w:r>
-      <w:proofErr w:type="spellStart"/>
-      <w:r>
-        <w:rPr>
-          <w:rFonts w:ascii="Times New Roman" w:hAnsi="Times New Roman" w:cs="Times New Roman"/>
-        </w:rPr>
-        <w:t>Pafish</w:t>
-      </w:r>
-      <w:proofErr w:type="spellEnd"/>
-      <w:r>
-        <w:rPr>
-          <w:rFonts w:ascii="Times New Roman" w:hAnsi="Times New Roman" w:cs="Times New Roman"/>
-        </w:rPr>
-        <w:t xml:space="preserve"> has the necessary privileges to perform all its checks.</w:t>
+        <w:t>Right-click on the extracted executable file and select 'Run as administrator' to ensure Pafish has the necessary privileges to perform all its checks.</w:t>
       </w:r>
     </w:p>
     <w:p>
@@ -4447,15 +3734,7 @@
         <w:pStyle w:val="NormalWeb"/>
       </w:pPr>
       <w:r>
-        <w:t xml:space="preserve">Before running </w:t>
-      </w:r>
-      <w:proofErr w:type="spellStart"/>
-      <w:r>
-        <w:t>Pafish</w:t>
-      </w:r>
-      <w:proofErr w:type="spellEnd"/>
-      <w:r>
-        <w:t xml:space="preserve"> in Windows 10, you may need to adjust some settings to allow it to run correctly:</w:t>
+        <w:t>Before running Pafish in Windows 10, you may need to adjust some settings to allow it to run correctly:</w:t>
       </w:r>
     </w:p>
     <w:p>
@@ -4480,35 +3759,7 @@
         <w:rPr>
           <w:rFonts w:ascii="Times New Roman" w:hAnsi="Times New Roman" w:cs="Times New Roman"/>
         </w:rPr>
-        <w:t xml:space="preserve"> Go to Windows Security -&gt; Virus &amp; threat protection -&gt; Manage </w:t>
-      </w:r>
-      <w:proofErr w:type="gramStart"/>
-      <w:r>
-        <w:rPr>
-          <w:rFonts w:ascii="Times New Roman" w:hAnsi="Times New Roman" w:cs="Times New Roman"/>
-        </w:rPr>
-        <w:t>settings, and</w:t>
-      </w:r>
-      <w:proofErr w:type="gramEnd"/>
-      <w:r>
-        <w:rPr>
-          <w:rFonts w:ascii="Times New Roman" w:hAnsi="Times New Roman" w:cs="Times New Roman"/>
-        </w:rPr>
-        <w:t xml:space="preserve"> turn off 'Real-time protection'. This is important because </w:t>
-      </w:r>
-      <w:proofErr w:type="spellStart"/>
-      <w:r>
-        <w:rPr>
-          <w:rFonts w:ascii="Times New Roman" w:hAnsi="Times New Roman" w:cs="Times New Roman"/>
-        </w:rPr>
-        <w:t>Pafish</w:t>
-      </w:r>
-      <w:proofErr w:type="spellEnd"/>
-      <w:r>
-        <w:rPr>
-          <w:rFonts w:ascii="Times New Roman" w:hAnsi="Times New Roman" w:cs="Times New Roman"/>
-        </w:rPr>
-        <w:t xml:space="preserve"> might be flagged by the security system due to its behavior.</w:t>
+        <w:t> Go to Windows Security -&gt; Virus &amp; threat protection -&gt; Manage settings, and turn off 'Real-time protection'. This is important because Pafish might be flagged by the security system due to its behavior.</w:t>
       </w:r>
     </w:p>
     <w:p>
@@ -4533,21 +3784,7 @@
         <w:rPr>
           <w:rFonts w:ascii="Times New Roman" w:hAnsi="Times New Roman" w:cs="Times New Roman"/>
         </w:rPr>
-        <w:t xml:space="preserve"> Ensure that you are running the executable as an administrator to allow </w:t>
-      </w:r>
-      <w:proofErr w:type="spellStart"/>
-      <w:r>
-        <w:rPr>
-          <w:rFonts w:ascii="Times New Roman" w:hAnsi="Times New Roman" w:cs="Times New Roman"/>
-        </w:rPr>
-        <w:t>Pafish</w:t>
-      </w:r>
-      <w:proofErr w:type="spellEnd"/>
-      <w:r>
-        <w:rPr>
-          <w:rFonts w:ascii="Times New Roman" w:hAnsi="Times New Roman" w:cs="Times New Roman"/>
-        </w:rPr>
-        <w:t xml:space="preserve"> to perform deep system checks.</w:t>
+        <w:t> Ensure that you are running the executable as an administrator to allow Pafish to perform deep system checks.</w:t>
       </w:r>
     </w:p>
     <w:p>
@@ -4565,16 +3802,8 @@
         <w:rPr>
           <w:rFonts w:ascii="Times New Roman" w:hAnsi="Times New Roman" w:cs="Times New Roman"/>
         </w:rPr>
-        <w:t xml:space="preserve">Running </w:t>
-      </w:r>
-      <w:proofErr w:type="spellStart"/>
-      <w:r>
-        <w:rPr>
-          <w:rFonts w:ascii="Times New Roman" w:hAnsi="Times New Roman" w:cs="Times New Roman"/>
-        </w:rPr>
-        <w:t>Pafish</w:t>
-      </w:r>
-      <w:proofErr w:type="spellEnd"/>
+        <w:t>Running Pafish</w:t>
+      </w:r>
     </w:p>
     <w:p>
       <w:pPr>
@@ -4584,21 +3813,7 @@
         <w:rPr>
           <w:rStyle w:val="Strong"/>
         </w:rPr>
-        <w:t xml:space="preserve">Steps to execute </w:t>
-      </w:r>
-      <w:proofErr w:type="spellStart"/>
-      <w:r>
-        <w:rPr>
-          <w:rStyle w:val="Strong"/>
-        </w:rPr>
-        <w:t>Pafish</w:t>
-      </w:r>
-      <w:proofErr w:type="spellEnd"/>
-      <w:r>
-        <w:rPr>
-          <w:rStyle w:val="Strong"/>
-        </w:rPr>
-        <w:t xml:space="preserve"> tests:</w:t>
+        <w:t>Steps to execute Pafish tests:</w:t>
       </w:r>
     </w:p>
     <w:p>
@@ -4612,21 +3827,7 @@
         <w:t>Open Command Prompt as Administrator</w:t>
       </w:r>
       <w:r>
-        <w:t>: Search for '</w:t>
-      </w:r>
-      <w:proofErr w:type="spellStart"/>
-      <w:r>
-        <w:t>cmd</w:t>
-      </w:r>
-      <w:proofErr w:type="spellEnd"/>
-      <w:r>
-        <w:t>', right-click on it, and select 'Run as administrato</w:t>
-      </w:r>
-      <w:r>
-        <w:t>r</w:t>
-      </w:r>
-      <w:r>
-        <w:t>. </w:t>
+        <w:t>: Search for 'cmd', right-click on it, and select 'Run as administrator. </w:t>
       </w:r>
     </w:p>
     <w:p>
@@ -4637,40 +3838,11 @@
         <w:rPr>
           <w:rStyle w:val="Strong"/>
         </w:rPr>
-        <w:t xml:space="preserve">Navigate to the </w:t>
-      </w:r>
-      <w:proofErr w:type="spellStart"/>
-      <w:r>
-        <w:rPr>
-          <w:rStyle w:val="Strong"/>
-        </w:rPr>
-        <w:t>Pafish</w:t>
-      </w:r>
-      <w:proofErr w:type="spellEnd"/>
-      <w:r>
-        <w:rPr>
-          <w:rStyle w:val="Strong"/>
-        </w:rPr>
-        <w:t xml:space="preserve"> Folder</w:t>
-      </w:r>
-      <w:r>
-        <w:t>: Use the command cd \path\to\</w:t>
-      </w:r>
-      <w:proofErr w:type="spellStart"/>
-      <w:r>
-        <w:t>pafish</w:t>
-      </w:r>
-      <w:proofErr w:type="spellEnd"/>
-      <w:r>
-        <w:t xml:space="preserve">\folder to navigate to where you have extracted </w:t>
-      </w:r>
-      <w:proofErr w:type="spellStart"/>
-      <w:r>
-        <w:t>Pafish</w:t>
-      </w:r>
-      <w:proofErr w:type="spellEnd"/>
-      <w:r>
-        <w:t xml:space="preserve">. </w:t>
+        <w:lastRenderedPageBreak/>
+        <w:t>Navigate to the Pafish Folder</w:t>
+      </w:r>
+      <w:r>
+        <w:t xml:space="preserve">: Use the command cd \path\to\pafish\folder to navigate to where you have extracted Pafish. </w:t>
       </w:r>
     </w:p>
     <w:p>
@@ -4681,16 +3853,8 @@
         <w:rPr>
           <w:rStyle w:val="Strong"/>
         </w:rPr>
-        <w:t xml:space="preserve">Execute </w:t>
-      </w:r>
-      <w:proofErr w:type="spellStart"/>
-      <w:r>
-        <w:rPr>
-          <w:rStyle w:val="Strong"/>
-        </w:rPr>
-        <w:t>Pafish</w:t>
-      </w:r>
-      <w:proofErr w:type="spellEnd"/>
+        <w:t>Execute Pafish</w:t>
+      </w:r>
       <w:r>
         <w:t>: Enter the command pafish.exe and press Enter to start the test.</w:t>
       </w:r>
@@ -4706,15 +3870,7 @@
         <w:t>Note</w:t>
       </w:r>
       <w:r>
-        <w:t xml:space="preserve">: If you are running from a GUI, you can simply double-click the </w:t>
-      </w:r>
-      <w:proofErr w:type="spellStart"/>
-      <w:r>
-        <w:t>Pafish</w:t>
-      </w:r>
-      <w:proofErr w:type="spellEnd"/>
-      <w:r>
-        <w:t xml:space="preserve"> executable instead of using the command line.</w:t>
+        <w:t>: If you are running from a GUI, you can simply double-click the Pafish executable instead of using the command line.</w:t>
       </w:r>
     </w:p>
     <w:p>
@@ -4732,31 +3888,15 @@
         <w:rPr>
           <w:rFonts w:ascii="Times New Roman" w:hAnsi="Times New Roman" w:cs="Times New Roman"/>
         </w:rPr>
-        <w:t xml:space="preserve">Interpreting the Output from </w:t>
-      </w:r>
-      <w:proofErr w:type="spellStart"/>
-      <w:r>
-        <w:rPr>
-          <w:rFonts w:ascii="Times New Roman" w:hAnsi="Times New Roman" w:cs="Times New Roman"/>
-        </w:rPr>
-        <w:t>Pafish</w:t>
-      </w:r>
-      <w:proofErr w:type="spellEnd"/>
+        <w:t>Interpreting the Output from Pafish</w:t>
+      </w:r>
     </w:p>
     <w:p>
       <w:pPr>
         <w:pStyle w:val="NormalWeb"/>
       </w:pPr>
       <w:r>
-        <w:t xml:space="preserve">After running </w:t>
-      </w:r>
-      <w:proofErr w:type="spellStart"/>
-      <w:r>
-        <w:t>Pafish</w:t>
-      </w:r>
-      <w:proofErr w:type="spellEnd"/>
-      <w:r>
-        <w:t>, the output will appear directly in the command prompt or the application window, providing a list of tests that have been performed along with their results:</w:t>
+        <w:t>After running Pafish, the output will appear directly in the command prompt or the application window, providing a list of tests that have been performed along with their results:</w:t>
       </w:r>
     </w:p>
     <w:p>
@@ -20941,23 +20081,6 @@
 </file>
 
 <file path=customXml/item1.xml><?xml version="1.0" encoding="utf-8"?>
-<p:properties xmlns:p="http://schemas.microsoft.com/office/2006/metadata/properties" xmlns:xsi="http://www.w3.org/2001/XMLSchema-instance" xmlns:pc="http://schemas.microsoft.com/office/infopath/2007/PartnerControls">
-  <documentManagement>
-    <_activity xmlns="b518066c-9fe1-43c7-b0f2-99f9b4a3126c" xsi:nil="true"/>
-  </documentManagement>
-</p:properties>
-</file>
-
-<file path=customXml/item2.xml><?xml version="1.0" encoding="utf-8"?>
-<?mso-contentType ?>
-<FormTemplates xmlns="http://schemas.microsoft.com/sharepoint/v3/contenttype/forms">
-  <Display>DocumentLibraryForm</Display>
-  <Edit>DocumentLibraryForm</Edit>
-  <New>DocumentLibraryForm</New>
-</FormTemplates>
-</file>
-
-<file path=customXml/item3.xml><?xml version="1.0" encoding="utf-8"?>
 <ct:contentTypeSchema xmlns:ct="http://schemas.microsoft.com/office/2006/metadata/contentType" xmlns:ma="http://schemas.microsoft.com/office/2006/metadata/properties/metaAttributes" ct:_="" ma:_="" ma:contentTypeName="Document" ma:contentTypeID="0x0101001D27D2F487C3664783C1588559598E53" ma:contentTypeVersion="17" ma:contentTypeDescription="Create a new document." ma:contentTypeScope="" ma:versionID="aeabd14b11d51c536d73dfd4ac5cd358">
   <xsd:schema xmlns:xsd="http://www.w3.org/2001/XMLSchema" xmlns:xs="http://www.w3.org/2001/XMLSchema" xmlns:p="http://schemas.microsoft.com/office/2006/metadata/properties" xmlns:ns3="b518066c-9fe1-43c7-b0f2-99f9b4a3126c" xmlns:ns4="5d753fe0-907b-4df9-9fea-48fb23ad518e" targetNamespace="http://schemas.microsoft.com/office/2006/metadata/properties" ma:root="true" ma:fieldsID="402f7a8976de52ec556257914fe2cb2e" ns3:_="" ns4:_="">
     <xsd:import namespace="b518066c-9fe1-43c7-b0f2-99f9b4a3126c"/>
@@ -21204,29 +20327,28 @@
 </ct:contentTypeSchema>
 </file>
 
+<file path=customXml/item2.xml><?xml version="1.0" encoding="utf-8"?>
+<?mso-contentType ?>
+<FormTemplates xmlns="http://schemas.microsoft.com/sharepoint/v3/contenttype/forms">
+  <Display>DocumentLibraryForm</Display>
+  <Edit>DocumentLibraryForm</Edit>
+  <New>DocumentLibraryForm</New>
+</FormTemplates>
+</file>
+
+<file path=customXml/item3.xml><?xml version="1.0" encoding="utf-8"?>
+<p:properties xmlns:p="http://schemas.microsoft.com/office/2006/metadata/properties" xmlns:xsi="http://www.w3.org/2001/XMLSchema-instance" xmlns:pc="http://schemas.microsoft.com/office/infopath/2007/PartnerControls">
+  <documentManagement>
+    <_activity xmlns="b518066c-9fe1-43c7-b0f2-99f9b4a3126c" xsi:nil="true"/>
+  </documentManagement>
+</p:properties>
+</file>
+
 <file path=customXml/item4.xml><?xml version="1.0" encoding="utf-8"?>
 <b:Sources xmlns:b="http://schemas.openxmlformats.org/officeDocument/2006/bibliography" xmlns="http://schemas.openxmlformats.org/officeDocument/2006/bibliography" SelectedStyle="/APA.XSL" StyleName="APA"/>
 </file>
 
 <file path=customXml/itemProps1.xml><?xml version="1.0" encoding="utf-8"?>
-<ds:datastoreItem xmlns:ds="http://schemas.openxmlformats.org/officeDocument/2006/customXml" ds:itemID="{4374F508-89C6-4F4B-B851-D892BFE5A94F}">
-  <ds:schemaRefs>
-    <ds:schemaRef ds:uri="http://schemas.microsoft.com/office/2006/metadata/properties"/>
-    <ds:schemaRef ds:uri="http://schemas.microsoft.com/office/infopath/2007/PartnerControls"/>
-    <ds:schemaRef ds:uri="b518066c-9fe1-43c7-b0f2-99f9b4a3126c"/>
-  </ds:schemaRefs>
-</ds:datastoreItem>
-</file>
-
-<file path=customXml/itemProps2.xml><?xml version="1.0" encoding="utf-8"?>
-<ds:datastoreItem xmlns:ds="http://schemas.openxmlformats.org/officeDocument/2006/customXml" ds:itemID="{E9AA340B-A61D-4058-8DCE-CC8E4C52A7AB}">
-  <ds:schemaRefs>
-    <ds:schemaRef ds:uri="http://schemas.microsoft.com/sharepoint/v3/contenttype/forms"/>
-  </ds:schemaRefs>
-</ds:datastoreItem>
-</file>
-
-<file path=customXml/itemProps3.xml><?xml version="1.0" encoding="utf-8"?>
 <ds:datastoreItem xmlns:ds="http://schemas.openxmlformats.org/officeDocument/2006/customXml" ds:itemID="{7C6CEACF-60F2-4F47-B84E-0C2643BBF802}">
   <ds:schemaRefs>
     <ds:schemaRef ds:uri="http://schemas.microsoft.com/office/2006/metadata/contentType"/>
@@ -21245,6 +20367,24 @@
 </ds:datastoreItem>
 </file>
 
+<file path=customXml/itemProps2.xml><?xml version="1.0" encoding="utf-8"?>
+<ds:datastoreItem xmlns:ds="http://schemas.openxmlformats.org/officeDocument/2006/customXml" ds:itemID="{E9AA340B-A61D-4058-8DCE-CC8E4C52A7AB}">
+  <ds:schemaRefs>
+    <ds:schemaRef ds:uri="http://schemas.microsoft.com/sharepoint/v3/contenttype/forms"/>
+  </ds:schemaRefs>
+</ds:datastoreItem>
+</file>
+
+<file path=customXml/itemProps3.xml><?xml version="1.0" encoding="utf-8"?>
+<ds:datastoreItem xmlns:ds="http://schemas.openxmlformats.org/officeDocument/2006/customXml" ds:itemID="{4374F508-89C6-4F4B-B851-D892BFE5A94F}">
+  <ds:schemaRefs>
+    <ds:schemaRef ds:uri="http://schemas.microsoft.com/office/2006/metadata/properties"/>
+    <ds:schemaRef ds:uri="http://schemas.microsoft.com/office/infopath/2007/PartnerControls"/>
+    <ds:schemaRef ds:uri="b518066c-9fe1-43c7-b0f2-99f9b4a3126c"/>
+  </ds:schemaRefs>
+</ds:datastoreItem>
+</file>
+
 <file path=customXml/itemProps4.xml><?xml version="1.0" encoding="utf-8"?>
 <ds:datastoreItem xmlns:ds="http://schemas.openxmlformats.org/officeDocument/2006/customXml" ds:itemID="{EF278816-EC6F-A645-907D-7F25AECB1D4A}">
   <ds:schemaRefs>

</xml_diff>